<commit_message>
maj fichier etat du code
</commit_message>
<xml_diff>
--- a/Multimedia/Examen complet des exigences de l'entreprise.docx
+++ b/Multimedia/Examen complet des exigences de l'entreprise.docx
@@ -492,19 +492,30 @@
         </w:p>
       </w:sdtContent>
     </w:sdt>
+    <w:p/>
     <w:p>
-      <w:bookmarkStart w:id="0" w:name="_GoBack"/>
-      <w:bookmarkEnd w:id="0"/>
+      <w:pPr>
+        <w:rPr>
+          <w:rFonts w:asciiTheme="majorHAnsi" w:eastAsiaTheme="majorEastAsia" w:hAnsiTheme="majorHAnsi" w:cstheme="majorBidi"/>
+          <w:color w:val="2F5496" w:themeColor="accent1" w:themeShade="BF"/>
+          <w:sz w:val="32"/>
+          <w:szCs w:val="32"/>
+        </w:rPr>
+      </w:pPr>
+      <w:bookmarkStart w:id="0" w:name="_Toc504983904"/>
+      <w:r>
+        <w:br w:type="page"/>
+      </w:r>
     </w:p>
     <w:p>
       <w:pPr>
         <w:pStyle w:val="Titre1"/>
       </w:pPr>
-      <w:bookmarkStart w:id="1" w:name="_Toc504983904"/>
-      <w:r>
+      <w:r>
+        <w:lastRenderedPageBreak/>
         <w:t>I La fonctionnalité à ajouter</w:t>
       </w:r>
-      <w:bookmarkEnd w:id="1"/>
+      <w:bookmarkEnd w:id="0"/>
     </w:p>
     <w:p>
       <w:r>
@@ -523,43 +534,164 @@
       <w:pPr>
         <w:pStyle w:val="Titre1"/>
       </w:pPr>
-      <w:bookmarkStart w:id="2" w:name="_Toc504983905"/>
-      <w:r>
+      <w:bookmarkStart w:id="1" w:name="_Toc504983905"/>
+      <w:r>
+        <w:lastRenderedPageBreak/>
         <w:t>II Situation actuelle du code</w:t>
       </w:r>
-      <w:bookmarkEnd w:id="2"/>
+      <w:bookmarkEnd w:id="1"/>
     </w:p>
     <w:p>
       <w:pPr>
         <w:pStyle w:val="Titre2"/>
         <w:ind w:firstLine="708"/>
       </w:pPr>
-      <w:bookmarkStart w:id="3" w:name="_Toc504983906"/>
+      <w:bookmarkStart w:id="2" w:name="_Toc504983906"/>
       <w:r>
         <w:t>1 Diagramme de cas d’utilisation</w:t>
       </w:r>
-      <w:bookmarkEnd w:id="3"/>
+      <w:bookmarkEnd w:id="2"/>
+      <w:r>
+        <w:br/>
+      </w:r>
     </w:p>
     <w:p>
       <w:pPr>
         <w:pStyle w:val="Titre2"/>
         <w:ind w:firstLine="708"/>
       </w:pPr>
-      <w:bookmarkStart w:id="4" w:name="_Toc504983907"/>
-      <w:r>
-        <w:t>2 Diagramme de classes</w:t>
-      </w:r>
-      <w:bookmarkEnd w:id="4"/>
+      <w:r>
+        <w:rPr>
+          <w:noProof/>
+        </w:rPr>
+        <w:drawing>
+          <wp:inline distT="0" distB="0" distL="0" distR="0" wp14:anchorId="6B461C9A" wp14:editId="2874519D">
+            <wp:extent cx="3639600" cy="3024000"/>
+            <wp:effectExtent l="0" t="0" r="0" b="5080"/>
+            <wp:docPr id="1" name="Image 1"/>
+            <wp:cNvGraphicFramePr>
+              <a:graphicFrameLocks xmlns:a="http://schemas.openxmlformats.org/drawingml/2006/main" noChangeAspect="1"/>
+            </wp:cNvGraphicFramePr>
+            <a:graphic xmlns:a="http://schemas.openxmlformats.org/drawingml/2006/main">
+              <a:graphicData uri="http://schemas.openxmlformats.org/drawingml/2006/picture">
+                <pic:pic xmlns:pic="http://schemas.openxmlformats.org/drawingml/2006/picture">
+                  <pic:nvPicPr>
+                    <pic:cNvPr id="1" name="CU.jpg"/>
+                    <pic:cNvPicPr/>
+                  </pic:nvPicPr>
+                  <pic:blipFill>
+                    <a:blip r:embed="rId5">
+                      <a:extLst>
+                        <a:ext uri="{28A0092B-C50C-407E-A947-70E740481C1C}">
+                          <a14:useLocalDpi xmlns:a14="http://schemas.microsoft.com/office/drawing/2010/main" val="0"/>
+                        </a:ext>
+                      </a:extLst>
+                    </a:blip>
+                    <a:stretch>
+                      <a:fillRect/>
+                    </a:stretch>
+                  </pic:blipFill>
+                  <pic:spPr>
+                    <a:xfrm>
+                      <a:off x="0" y="0"/>
+                      <a:ext cx="3639600" cy="3024000"/>
+                    </a:xfrm>
+                    <a:prstGeom prst="rect">
+                      <a:avLst/>
+                    </a:prstGeom>
+                  </pic:spPr>
+                </pic:pic>
+              </a:graphicData>
+            </a:graphic>
+          </wp:inline>
+        </w:drawing>
+      </w:r>
     </w:p>
     <w:p>
       <w:pPr>
         <w:pStyle w:val="Titre2"/>
         <w:ind w:firstLine="708"/>
       </w:pPr>
-      <w:bookmarkStart w:id="5" w:name="_Toc504983908"/>
-      <w:r>
+      <w:bookmarkStart w:id="3" w:name="_Toc504983907"/>
+      <w:r>
+        <w:t>2 Diagramme de classes</w:t>
+      </w:r>
+      <w:bookmarkEnd w:id="3"/>
+      <w:r>
+        <w:br/>
+      </w:r>
+      <w:r>
+        <w:rPr>
+          <w:noProof/>
+        </w:rPr>
+        <w:drawing>
+          <wp:inline distT="0" distB="0" distL="0" distR="0" wp14:anchorId="080729E2" wp14:editId="62BBF3F4">
+            <wp:extent cx="4773774" cy="4143375"/>
+            <wp:effectExtent l="0" t="0" r="8255" b="0"/>
+            <wp:docPr id="2" name="Image 2"/>
+            <wp:cNvGraphicFramePr>
+              <a:graphicFrameLocks xmlns:a="http://schemas.openxmlformats.org/drawingml/2006/main" noChangeAspect="1"/>
+            </wp:cNvGraphicFramePr>
+            <a:graphic xmlns:a="http://schemas.openxmlformats.org/drawingml/2006/main">
+              <a:graphicData uri="http://schemas.openxmlformats.org/drawingml/2006/picture">
+                <pic:pic xmlns:pic="http://schemas.openxmlformats.org/drawingml/2006/picture">
+                  <pic:nvPicPr>
+                    <pic:cNvPr id="2" name="class diagram.png"/>
+                    <pic:cNvPicPr/>
+                  </pic:nvPicPr>
+                  <pic:blipFill>
+                    <a:blip r:embed="rId6">
+                      <a:extLst>
+                        <a:ext uri="{28A0092B-C50C-407E-A947-70E740481C1C}">
+                          <a14:useLocalDpi xmlns:a14="http://schemas.microsoft.com/office/drawing/2010/main" val="0"/>
+                        </a:ext>
+                      </a:extLst>
+                    </a:blip>
+                    <a:stretch>
+                      <a:fillRect/>
+                    </a:stretch>
+                  </pic:blipFill>
+                  <pic:spPr>
+                    <a:xfrm>
+                      <a:off x="0" y="0"/>
+                      <a:ext cx="4783174" cy="4151534"/>
+                    </a:xfrm>
+                    <a:prstGeom prst="rect">
+                      <a:avLst/>
+                    </a:prstGeom>
+                  </pic:spPr>
+                </pic:pic>
+              </a:graphicData>
+            </a:graphic>
+          </wp:inline>
+        </w:drawing>
+      </w:r>
+    </w:p>
+    <w:p>
+      <w:pPr>
+        <w:rPr>
+          <w:rFonts w:asciiTheme="majorHAnsi" w:eastAsiaTheme="majorEastAsia" w:hAnsiTheme="majorHAnsi" w:cstheme="majorBidi"/>
+          <w:color w:val="2F5496" w:themeColor="accent1" w:themeShade="BF"/>
+          <w:sz w:val="26"/>
+          <w:szCs w:val="26"/>
+        </w:rPr>
+      </w:pPr>
+      <w:bookmarkStart w:id="4" w:name="_Toc504983908"/>
+      <w:r>
+        <w:br w:type="page"/>
+      </w:r>
+    </w:p>
+    <w:p>
+      <w:pPr>
+        <w:pStyle w:val="Titre2"/>
+        <w:ind w:firstLine="708"/>
+      </w:pPr>
+      <w:r>
+        <w:lastRenderedPageBreak/>
         <w:t>3 Documentation du code</w:t>
       </w:r>
+      <w:bookmarkStart w:id="5" w:name="_GoBack"/>
+      <w:bookmarkEnd w:id="4"/>
       <w:bookmarkEnd w:id="5"/>
     </w:p>
     <w:p>
@@ -1467,7 +1599,7 @@
 </file>
 
 <file path=customXml/itemProps1.xml><?xml version="1.0" encoding="utf-8"?>
-<ds:datastoreItem xmlns:ds="http://schemas.openxmlformats.org/officeDocument/2006/customXml" ds:itemID="{16433E2F-E824-4128-942E-A24E4DEA06BC}">
+<ds:datastoreItem xmlns:ds="http://schemas.openxmlformats.org/officeDocument/2006/customXml" ds:itemID="{8315BC42-3C32-4389-A91D-4E5879630BF9}">
   <ds:schemaRefs>
     <ds:schemaRef ds:uri="http://schemas.openxmlformats.org/officeDocument/2006/bibliography"/>
   </ds:schemaRefs>

</xml_diff>